<commit_message>
fix: atualiza DOCX plano trabalho
</commit_message>
<xml_diff>
--- a/docs/gabinete/PLANO_TRABALHO_CJF_PROSA.docx
+++ b/docs/gabinete/PLANO_TRABALHO_CJF_PROSA.docx
@@ -504,7 +504,7 @@
           <w:highlight w:val="yellow"/>
           <w:lang w:val="pt-BR"/>
         </w:rPr>
-        <w:t>ingressou em licença médica imediata</w:t>
+        <w:t>ingressou em licença médica</w:t>
       </w:r>
       <w:r>
         <w:rPr>
@@ -971,7 +971,7 @@
           <w:noProof/>
         </w:rPr>
         <w:drawing>
-          <wp:inline distT="0" distB="0" distL="0" distR="0" wp14:anchorId="110B9DCC" wp14:editId="3F6824C2">
+          <wp:inline distT="0" distB="0" distL="0" distR="0" wp14:anchorId="110B9DCC" wp14:editId="5DEF2301">
             <wp:extent cx="4572000" cy="2743200"/>
             <wp:effectExtent l="0" t="0" r="0" b="0"/>
             <wp:docPr id="2116114481" name="Gráfico 1">
@@ -1053,7 +1053,7 @@
           <w:noProof/>
         </w:rPr>
         <w:drawing>
-          <wp:inline distT="0" distB="0" distL="0" distR="0" wp14:anchorId="2A0B83D1" wp14:editId="55AC9302">
+          <wp:inline distT="0" distB="0" distL="0" distR="0" wp14:anchorId="2A0B83D1" wp14:editId="67F8AEFF">
             <wp:extent cx="5612130" cy="2790190"/>
             <wp:effectExtent l="0" t="0" r="7620" b="10160"/>
             <wp:docPr id="1245533479" name="Gráfico 1">
@@ -1978,7 +1978,27 @@
         <w:rPr>
           <w:lang w:val="pt-BR"/>
         </w:rPr>
-        <w:t>. A conquista do primeiro lugar no cumprimento da Meta 1 do Conselho Nacional de Justiça, com índice de 131,46% entre as vinte e quatro relatorias do Estado, materializa institucionalmente o êxito da estratégia de recuperação implementada.</w:t>
+        <w:t xml:space="preserve">. A conquista do </w:t>
+      </w:r>
+      <w:r>
+        <w:rPr>
+          <w:b/>
+          <w:bCs/>
+          <w:lang w:val="pt-BR"/>
+        </w:rPr>
+        <w:t xml:space="preserve">primeiro lugar </w:t>
+      </w:r>
+      <w:r>
+        <w:rPr>
+          <w:lang w:val="pt-BR"/>
+        </w:rPr>
+        <w:t>no cumprimento da Meta 1 do Conselho Nacional de Justiça</w:t>
+      </w:r>
+      <w:r>
+        <w:rPr>
+          <w:lang w:val="pt-BR"/>
+        </w:rPr>
+        <w:t>, com índice de 131,46% entre as vinte e quatro relatorias do Estado, materializa institucionalmente o êxito da estratégia de recuperação implementada.</w:t>
       </w:r>
     </w:p>
     <w:p>
@@ -2195,6 +2215,7 @@
       </w:pPr>
       <w:r>
         <w:rPr>
+          <w:highlight w:val="yellow"/>
           <w:lang w:val="pt-BR"/>
         </w:rPr>
         <w:t>O Índice de Atendimento à Demanda (IAD), que mensura a relação entre processos baixados e casos novos distribuídos, evidencia a reversão completa do quadro de insuficiência produtiva. A evolução de 41,26% para 113,92% representa incremento de 176 pontos percentuais, indicando que a unidade não apenas equiparou sua capacidade de processamento à demanda de distribuição, mas passou a operar em ritmo superior ao necessário para estabilização do acervo, permitindo a redução ativa do estoque acumulado.</w:t>
@@ -2210,6 +2231,7 @@
       </w:pPr>
       <w:r>
         <w:rPr>
+          <w:highlight w:val="yellow"/>
           <w:lang w:val="pt-BR"/>
         </w:rPr>
         <w:t>Paralelamente, a Taxa de Congestionamento Líquida (TCL) — indicador que mede o percentual de processos que permaneceram em tramitação sem solução definitiva ao longo do exercício — experimentou redução de 51 pontos percentuais, transitando de 69,76% para 33,86%. Esta redução situa a unidade em patamar inferior à média nacional das Turmas Recursais (que se mantém historicamente acima de 50%), demonstrando não apenas a recuperação, mas a excelência do desempenho atual quando comparado aos padrões nacionais de produtividade judiciária.</w:t>
@@ -2227,7 +2249,7 @@
         <w:rPr>
           <w:lang w:val="pt-BR"/>
         </w:rPr>
-        <w:t>A documentação fotográfica dos painéis oficiais do CNJ, anexa a este plano, permite a verificação visual da trajetória ascendente dos indicadores ao longo dos meses de 2025, evidenciando a consistência e sustentabilidade dos resultados alcançados.</w:t>
+        <w:t>A documentação dos painéis oficiais do CNJ, anexa a este plano, permite a verificação da trajetória ascendente dos indicadores ao longo dos meses de 2025, evidenciando a consistência e sustentabilidade dos resultados alcançados.</w:t>
       </w:r>
     </w:p>
     <w:p>
@@ -2256,7 +2278,7 @@
         <w:rPr>
           <w:lang w:val="pt-BR"/>
         </w:rPr>
-        <w:t>O objetivo estratégico para o exercício de 2026 deixa de ser a recuperação emergencial do acervo crítico e passa a concentrar-se na consolidação dos resultados alcançados, assegurando a manutenção da velocidade de cruzeiro demonstrada no último exercício. Trata-se, agora, de transformar os ganhos quantitativos e qualitativos obtidos em 2025 em capacidade permanente de resposta jurisdicional, garantindo a convergência gradual dos indicadores da unidade em direção à média regional.</w:t>
+        <w:t>O objetivo para o exercício de 2026 deixa de ser a recuperação emergencial do acervo crítico e passa a concentrar-se na consolidação dos resultados alcançados, assegurando a manutenção da velocidade de cruzeiro demonstrada no último exercício. Trata-se, agora, de transformar os ganhos quantitativos e qualitativos obtidos em 2025 em capacidade permanente de resposta jurisdicional, garantindo a convergência gradual dos indicadores da unidade em direção à média regional.</w:t>
       </w:r>
     </w:p>
     <w:p>
@@ -2321,14 +2343,14 @@
         <w:rPr>
           <w:lang w:val="pt-BR"/>
         </w:rPr>
-        <w:t xml:space="preserve">Os servidores do Grupo de Apoio (GSA), cuja prorrogação foi deferida pela administração superior, constituem hoje recurso humano central para a manutenção dos resultados demonstrados ao longo de 2025. Esses profissionais responderam por 28,2% de todos os atos decisórios produzidos pela unidade no exercício anterior, representando participação expressiva na capacidade produtiva instalada. Após 12 meses de capacitação técnica intensiva, conduzida diretamente pelo magistrado titular, a equipe atual domina plenamente a instrução de demandas de alta complexidade previdenciária, incluindo matérias que demandam análise aprofundada de legislação especializada, jurisprudência superior e produção probatória técnica. A estabilidade desse núcleo qualificado assegura a sustentabilidade da produtividade demonstrada e permite a condução simultânea do </w:t>
+        <w:t xml:space="preserve">Os servidores do Grupo de Apoio (GSA), cuja prorrogação foi deferida pela administração superior, constituem hoje recurso central para a manutenção dos resultados demonstrados ao longo de 2025. Esses profissionais responderam por 28,2% de todos os atos decisórios produzidos pela unidade no exercício anterior, representando participação expressiva na capacidade produtiva instalada. Após 12 meses de capacitação técnica intensiva, conduzida diretamente pelo magistrado titular, a equipe atual domina plenamente a instrução de demandas de alta complexidade previdenciária, incluindo matérias que demandam análise aprofundada de legislação especializada, jurisprudência superior e produção probatória técnica. A estabilidade desse núcleo qualificado assegura a sustentabilidade da produtividade </w:t>
       </w:r>
       <w:r>
         <w:rPr>
           <w:lang w:val="pt-BR"/>
         </w:rPr>
         <w:lastRenderedPageBreak/>
-        <w:t>processo de formação dos novos estagiários, sem comprometimento dos níveis atuais de atendimento à demanda.</w:t>
+        <w:t>demonstrada e permite a condução simultânea do processo de formação dos novos estagiários, sem comprometimento dos níveis atuais de atendimento à demanda.</w:t>
       </w:r>
     </w:p>
     <w:p>
@@ -2535,7 +2557,7 @@
           </w:tcPr>
           <w:p>
             <w:r>
-              <w:t>18,0 meses</w:t>
+              <w:t>18 meses</w:t>
             </w:r>
           </w:p>
         </w:tc>
@@ -14699,13 +14721,6 @@
                 <a:solidFill>
                   <a:sysClr val="windowText" lastClr="000000"/>
                 </a:solidFill>
-                <a:effectLst>
-                  <a:outerShdw blurRad="50800" dist="50800" dir="5400000" algn="ctr" rotWithShape="0">
-                    <a:srgbClr val="000000">
-                      <a:alpha val="98000"/>
-                    </a:srgbClr>
-                  </a:outerShdw>
-                </a:effectLst>
                 <a:latin typeface="+mn-lt"/>
                 <a:ea typeface="+mn-ea"/>
                 <a:cs typeface="+mn-cs"/>
@@ -14841,7 +14856,7 @@
     <a:lstStyle/>
     <a:p>
       <a:pPr>
-        <a:defRPr>
+        <a:defRPr b="0">
           <a:solidFill>
             <a:sysClr val="windowText" lastClr="000000"/>
           </a:solidFill>
@@ -14892,13 +14907,8 @@
             </a:pPr>
             <a:r>
               <a:rPr lang="pt-BR"/>
-              <a:t>Evolução</a:t>
+              <a:t>Evolução do acervo (2023 vs 2024)</a:t>
             </a:r>
-            <a:r>
-              <a:rPr lang="pt-BR" baseline="0"/>
-              <a:t> do acervo (2023 vs 2024)</a:t>
-            </a:r>
-            <a:endParaRPr lang="pt-BR"/>
           </a:p>
         </c:rich>
       </c:tx>
@@ -15755,7 +15765,9 @@
     <a:lstStyle/>
     <a:p>
       <a:pPr>
-        <a:defRPr/>
+        <a:defRPr b="0">
+          <a:latin typeface="+mn-lt"/>
+        </a:defRPr>
       </a:pPr>
       <a:endParaRPr lang="pt-BR"/>
     </a:p>

</xml_diff>